<commit_message>
Updates app inventor activities to remove workshop-specific info
</commit_message>
<xml_diff>
--- a/day2/appinventor/HelloPurr_activity.docx
+++ b/day2/appinventor/HelloPurr_activity.docx
@@ -1,6 +1,6 @@
 
 <file path=word/document.xml><?xml version="1.0" encoding="utf-8"?>
-<w:document xmlns:wpc="http://schemas.microsoft.com/office/word/2010/wordprocessingCanvas" xmlns:cx="http://schemas.microsoft.com/office/drawing/2014/chartex" xmlns:cx1="http://schemas.microsoft.com/office/drawing/2015/9/8/chartex" xmlns:mc="http://schemas.openxmlformats.org/markup-compatibility/2006" xmlns:o="urn:schemas-microsoft-com:office:office" xmlns:r="http://schemas.openxmlformats.org/officeDocument/2006/relationships" xmlns:m="http://schemas.openxmlformats.org/officeDocument/2006/math" xmlns:v="urn:schemas-microsoft-com:vml" xmlns:wp14="http://schemas.microsoft.com/office/word/2010/wordprocessingDrawing" xmlns:wp="http://schemas.openxmlformats.org/drawingml/2006/wordprocessingDrawing" xmlns:w10="urn:schemas-microsoft-com:office:word" xmlns:w="http://schemas.openxmlformats.org/wordprocessingml/2006/main" xmlns:w14="http://schemas.microsoft.com/office/word/2010/wordml" xmlns:w15="http://schemas.microsoft.com/office/word/2012/wordml" xmlns:w16se="http://schemas.microsoft.com/office/word/2015/wordml/symex" xmlns:wpg="http://schemas.microsoft.com/office/word/2010/wordprocessingGroup" xmlns:wpi="http://schemas.microsoft.com/office/word/2010/wordprocessingInk" xmlns:wne="http://schemas.microsoft.com/office/word/2006/wordml" xmlns:wps="http://schemas.microsoft.com/office/word/2010/wordprocessingShape" mc:Ignorable="w14 w15 w16se wp14">
+<w:document xmlns:wpc="http://schemas.microsoft.com/office/word/2010/wordprocessingCanvas" xmlns:mo="http://schemas.microsoft.com/office/mac/office/2008/main" xmlns:mc="http://schemas.openxmlformats.org/markup-compatibility/2006" xmlns:mv="urn:schemas-microsoft-com:mac:vml" xmlns:o="urn:schemas-microsoft-com:office:office" xmlns:r="http://schemas.openxmlformats.org/officeDocument/2006/relationships" xmlns:m="http://schemas.openxmlformats.org/officeDocument/2006/math" xmlns:v="urn:schemas-microsoft-com:vml" xmlns:wp14="http://schemas.microsoft.com/office/word/2010/wordprocessingDrawing" xmlns:wp="http://schemas.openxmlformats.org/drawingml/2006/wordprocessingDrawing" xmlns:w10="urn:schemas-microsoft-com:office:word" xmlns:w="http://schemas.openxmlformats.org/wordprocessingml/2006/main" xmlns:w14="http://schemas.microsoft.com/office/word/2010/wordml" xmlns:w15="http://schemas.microsoft.com/office/word/2012/wordml" xmlns:wpg="http://schemas.microsoft.com/office/word/2010/wordprocessingGroup" xmlns:wpi="http://schemas.microsoft.com/office/word/2010/wordprocessingInk" xmlns:wne="http://schemas.microsoft.com/office/word/2006/wordml" xmlns:wps="http://schemas.microsoft.com/office/word/2010/wordprocessingShape" mc:Ignorable="w14 w15 wp14">
   <w:body>
     <w:p>
       <w:pPr>
@@ -27,7 +27,7 @@
           <w:color w:val="000000" w:themeColor="text1"/>
           <w:sz w:val="56"/>
           <w:szCs w:val="56"/>
-          <w:lang w:eastAsia="en-AU"/>
+          <w:lang w:val="en-US"/>
         </w:rPr>
         <w:drawing>
           <wp:anchor distT="0" distB="0" distL="114300" distR="114300" simplePos="0" relativeHeight="251659264" behindDoc="1" locked="0" layoutInCell="1" allowOverlap="1" wp14:anchorId="2ADA6997" wp14:editId="18119595">
@@ -100,18 +100,10 @@
         <w:pStyle w:val="Subtitle"/>
       </w:pPr>
       <w:r>
-        <w:t xml:space="preserve">CS4S </w:t>
-      </w:r>
-      <w:r>
-        <w:t xml:space="preserve">High School </w:t>
-      </w:r>
-      <w:proofErr w:type="spellStart"/>
-      <w:r>
-        <w:t>AppInventor</w:t>
-      </w:r>
-      <w:proofErr w:type="spellEnd"/>
-      <w:r>
-        <w:t xml:space="preserve"> Session </w:t>
+        <w:t>Building Mobile Apps</w:t>
+      </w:r>
+      <w:r>
+        <w:t xml:space="preserve"> </w:t>
       </w:r>
     </w:p>
     <w:p>
@@ -310,7 +302,7 @@
       <w:r>
         <w:rPr>
           <w:noProof/>
-          <w:lang w:eastAsia="en-AU"/>
+          <w:lang w:val="en-US"/>
         </w:rPr>
         <w:drawing>
           <wp:inline distT="0" distB="0" distL="0" distR="0" wp14:anchorId="75A432CB" wp14:editId="373D8265">
@@ -368,7 +360,10 @@
     <w:p/>
     <w:p/>
     <w:p/>
-    <w:p/>
+    <w:p>
+      <w:bookmarkStart w:id="0" w:name="_GoBack"/>
+      <w:bookmarkEnd w:id="0"/>
+    </w:p>
     <w:p>
       <w:r>
         <w:lastRenderedPageBreak/>
@@ -399,7 +394,7 @@
       <w:r>
         <w:rPr>
           <w:noProof/>
-          <w:lang w:eastAsia="en-AU"/>
+          <w:lang w:val="en-US"/>
         </w:rPr>
         <w:drawing>
           <wp:inline distT="0" distB="0" distL="0" distR="0" wp14:anchorId="4DC01EDA" wp14:editId="5E6C79F2">
@@ -671,7 +666,7 @@
       <w:r>
         <w:rPr>
           <w:noProof/>
-          <w:lang w:eastAsia="en-AU"/>
+          <w:lang w:val="en-US"/>
         </w:rPr>
         <w:drawing>
           <wp:inline distT="0" distB="0" distL="0" distR="0" wp14:anchorId="028F1036" wp14:editId="456D8C2F">
@@ -744,7 +739,7 @@
       <w:r>
         <w:rPr>
           <w:noProof/>
-          <w:lang w:eastAsia="en-AU"/>
+          <w:lang w:val="en-US"/>
         </w:rPr>
         <w:drawing>
           <wp:inline distT="0" distB="0" distL="0" distR="0" wp14:anchorId="16A7B322" wp14:editId="3A8FD17B">
@@ -838,7 +833,7 @@
       <w:r>
         <w:rPr>
           <w:noProof/>
-          <w:lang w:eastAsia="en-AU"/>
+          <w:lang w:val="en-US"/>
         </w:rPr>
         <w:lastRenderedPageBreak/>
         <w:drawing>
@@ -972,7 +967,7 @@
       <w:r>
         <w:rPr>
           <w:noProof/>
-          <w:lang w:eastAsia="en-AU"/>
+          <w:lang w:val="en-US"/>
         </w:rPr>
         <w:lastRenderedPageBreak/>
         <w:drawing>
@@ -1154,15 +1149,12 @@
         <w:t xml:space="preserve"> and the file will upload.</w:t>
       </w:r>
     </w:p>
-    <w:p>
-      <w:bookmarkStart w:id="0" w:name="_GoBack"/>
-      <w:bookmarkEnd w:id="0"/>
-    </w:p>
+    <w:p/>
     <w:p>
       <w:r>
         <w:rPr>
           <w:noProof/>
-          <w:lang w:eastAsia="en-AU"/>
+          <w:lang w:val="en-US"/>
         </w:rPr>
         <w:lastRenderedPageBreak/>
         <w:drawing>
@@ -1284,7 +1276,7 @@
       <w:r>
         <w:rPr>
           <w:noProof/>
-          <w:lang w:eastAsia="en-AU"/>
+          <w:lang w:val="en-US"/>
         </w:rPr>
         <w:drawing>
           <wp:inline distT="0" distB="0" distL="0" distR="0" wp14:anchorId="20B1BC2F" wp14:editId="5D8D1364">
@@ -1377,7 +1369,7 @@
       <w:r>
         <w:rPr>
           <w:noProof/>
-          <w:lang w:eastAsia="en-AU"/>
+          <w:lang w:val="en-US"/>
         </w:rPr>
         <w:drawing>
           <wp:inline distT="0" distB="0" distL="0" distR="0" wp14:anchorId="082DC5A3" wp14:editId="5F03BDAD">
@@ -1536,7 +1528,7 @@
       <w:r>
         <w:rPr>
           <w:noProof/>
-          <w:lang w:eastAsia="en-AU"/>
+          <w:lang w:val="en-US"/>
         </w:rPr>
         <w:drawing>
           <wp:inline distT="0" distB="0" distL="0" distR="0" wp14:anchorId="2D909048" wp14:editId="1DFBEC5B">
@@ -1712,7 +1704,7 @@
       <w:r>
         <w:rPr>
           <w:noProof/>
-          <w:lang w:eastAsia="en-AU"/>
+          <w:lang w:val="en-US"/>
         </w:rPr>
         <w:drawing>
           <wp:inline distT="0" distB="0" distL="0" distR="0" wp14:anchorId="64A71C7F" wp14:editId="79FD323D">
@@ -1842,7 +1834,7 @@
 </file>
 
 <file path=word/endnotes.xml><?xml version="1.0" encoding="utf-8"?>
-<w:endnotes xmlns:wpc="http://schemas.microsoft.com/office/word/2010/wordprocessingCanvas" xmlns:cx="http://schemas.microsoft.com/office/drawing/2014/chartex" xmlns:cx1="http://schemas.microsoft.com/office/drawing/2015/9/8/chartex" xmlns:mc="http://schemas.openxmlformats.org/markup-compatibility/2006" xmlns:o="urn:schemas-microsoft-com:office:office" xmlns:r="http://schemas.openxmlformats.org/officeDocument/2006/relationships" xmlns:m="http://schemas.openxmlformats.org/officeDocument/2006/math" xmlns:v="urn:schemas-microsoft-com:vml" xmlns:wp14="http://schemas.microsoft.com/office/word/2010/wordprocessingDrawing" xmlns:wp="http://schemas.openxmlformats.org/drawingml/2006/wordprocessingDrawing" xmlns:w10="urn:schemas-microsoft-com:office:word" xmlns:w="http://schemas.openxmlformats.org/wordprocessingml/2006/main" xmlns:w14="http://schemas.microsoft.com/office/word/2010/wordml" xmlns:w15="http://schemas.microsoft.com/office/word/2012/wordml" xmlns:w16se="http://schemas.microsoft.com/office/word/2015/wordml/symex" xmlns:wpg="http://schemas.microsoft.com/office/word/2010/wordprocessingGroup" xmlns:wpi="http://schemas.microsoft.com/office/word/2010/wordprocessingInk" xmlns:wne="http://schemas.microsoft.com/office/word/2006/wordml" xmlns:wps="http://schemas.microsoft.com/office/word/2010/wordprocessingShape" mc:Ignorable="w14 w15 w16se wp14">
+<w:endnotes xmlns:wpc="http://schemas.microsoft.com/office/word/2010/wordprocessingCanvas" xmlns:mo="http://schemas.microsoft.com/office/mac/office/2008/main" xmlns:mc="http://schemas.openxmlformats.org/markup-compatibility/2006" xmlns:mv="urn:schemas-microsoft-com:mac:vml" xmlns:o="urn:schemas-microsoft-com:office:office" xmlns:r="http://schemas.openxmlformats.org/officeDocument/2006/relationships" xmlns:m="http://schemas.openxmlformats.org/officeDocument/2006/math" xmlns:v="urn:schemas-microsoft-com:vml" xmlns:wp14="http://schemas.microsoft.com/office/word/2010/wordprocessingDrawing" xmlns:wp="http://schemas.openxmlformats.org/drawingml/2006/wordprocessingDrawing" xmlns:w10="urn:schemas-microsoft-com:office:word" xmlns:w="http://schemas.openxmlformats.org/wordprocessingml/2006/main" xmlns:w14="http://schemas.microsoft.com/office/word/2010/wordml" xmlns:w15="http://schemas.microsoft.com/office/word/2012/wordml" xmlns:wpg="http://schemas.microsoft.com/office/word/2010/wordprocessingGroup" xmlns:wpi="http://schemas.microsoft.com/office/word/2010/wordprocessingInk" xmlns:wne="http://schemas.microsoft.com/office/word/2006/wordml" xmlns:wps="http://schemas.microsoft.com/office/word/2010/wordprocessingShape" mc:Ignorable="w14 w15 wp14">
   <w:endnote w:type="separator" w:id="-1">
     <w:p>
       <w:pPr>
@@ -1867,7 +1859,7 @@
 </file>
 
 <file path=word/footer1.xml><?xml version="1.0" encoding="utf-8"?>
-<w:ftr xmlns:wpc="http://schemas.microsoft.com/office/word/2010/wordprocessingCanvas" xmlns:cx="http://schemas.microsoft.com/office/drawing/2014/chartex" xmlns:cx1="http://schemas.microsoft.com/office/drawing/2015/9/8/chartex" xmlns:mc="http://schemas.openxmlformats.org/markup-compatibility/2006" xmlns:o="urn:schemas-microsoft-com:office:office" xmlns:r="http://schemas.openxmlformats.org/officeDocument/2006/relationships" xmlns:m="http://schemas.openxmlformats.org/officeDocument/2006/math" xmlns:v="urn:schemas-microsoft-com:vml" xmlns:wp14="http://schemas.microsoft.com/office/word/2010/wordprocessingDrawing" xmlns:wp="http://schemas.openxmlformats.org/drawingml/2006/wordprocessingDrawing" xmlns:w10="urn:schemas-microsoft-com:office:word" xmlns:w="http://schemas.openxmlformats.org/wordprocessingml/2006/main" xmlns:w14="http://schemas.microsoft.com/office/word/2010/wordml" xmlns:w15="http://schemas.microsoft.com/office/word/2012/wordml" xmlns:w16se="http://schemas.microsoft.com/office/word/2015/wordml/symex" xmlns:wpg="http://schemas.microsoft.com/office/word/2010/wordprocessingGroup" xmlns:wpi="http://schemas.microsoft.com/office/word/2010/wordprocessingInk" xmlns:wne="http://schemas.microsoft.com/office/word/2006/wordml" xmlns:wps="http://schemas.microsoft.com/office/word/2010/wordprocessingShape" mc:Ignorable="w14 w15 w16se wp14">
+<w:ftr xmlns:wpc="http://schemas.microsoft.com/office/word/2010/wordprocessingCanvas" xmlns:mo="http://schemas.microsoft.com/office/mac/office/2008/main" xmlns:mc="http://schemas.openxmlformats.org/markup-compatibility/2006" xmlns:mv="urn:schemas-microsoft-com:mac:vml" xmlns:o="urn:schemas-microsoft-com:office:office" xmlns:r="http://schemas.openxmlformats.org/officeDocument/2006/relationships" xmlns:m="http://schemas.openxmlformats.org/officeDocument/2006/math" xmlns:v="urn:schemas-microsoft-com:vml" xmlns:wp14="http://schemas.microsoft.com/office/word/2010/wordprocessingDrawing" xmlns:wp="http://schemas.openxmlformats.org/drawingml/2006/wordprocessingDrawing" xmlns:w10="urn:schemas-microsoft-com:office:word" xmlns:w="http://schemas.openxmlformats.org/wordprocessingml/2006/main" xmlns:w14="http://schemas.microsoft.com/office/word/2010/wordml" xmlns:w15="http://schemas.microsoft.com/office/word/2012/wordml" xmlns:wpg="http://schemas.microsoft.com/office/word/2010/wordprocessingGroup" xmlns:wpi="http://schemas.microsoft.com/office/word/2010/wordprocessingInk" xmlns:wne="http://schemas.microsoft.com/office/word/2006/wordml" xmlns:wps="http://schemas.microsoft.com/office/word/2010/wordprocessingShape" mc:Ignorable="w14 w15 wp14">
   <w:p>
     <w:pPr>
       <w:pStyle w:val="Footer"/>
@@ -1877,96 +1869,7 @@
       <w:jc w:val="right"/>
     </w:pPr>
     <w:r>
-      <w:rPr>
-        <w:noProof/>
-        <w:lang w:eastAsia="en-AU"/>
-      </w:rPr>
-      <w:drawing>
-        <wp:anchor distT="0" distB="0" distL="114300" distR="114300" simplePos="0" relativeHeight="251659264" behindDoc="1" locked="0" layoutInCell="1" allowOverlap="1" wp14:anchorId="5029D886" wp14:editId="70645EB9">
-          <wp:simplePos x="0" y="0"/>
-          <wp:positionH relativeFrom="column">
-            <wp:posOffset>67888</wp:posOffset>
-          </wp:positionH>
-          <wp:positionV relativeFrom="paragraph">
-            <wp:posOffset>26291</wp:posOffset>
-          </wp:positionV>
-          <wp:extent cx="737458" cy="300251"/>
-          <wp:effectExtent l="0" t="0" r="5715" b="5080"/>
-          <wp:wrapTight wrapText="bothSides">
-            <wp:wrapPolygon edited="0">
-              <wp:start x="0" y="0"/>
-              <wp:lineTo x="0" y="20593"/>
-              <wp:lineTo x="21209" y="20593"/>
-              <wp:lineTo x="21209" y="0"/>
-              <wp:lineTo x="0" y="0"/>
-            </wp:wrapPolygon>
-          </wp:wrapTight>
-          <wp:docPr id="27" name="Picture 27"/>
-          <wp:cNvGraphicFramePr>
-            <a:graphicFrameLocks xmlns:a="http://schemas.openxmlformats.org/drawingml/2006/main" noChangeAspect="1"/>
-          </wp:cNvGraphicFramePr>
-          <a:graphic xmlns:a="http://schemas.openxmlformats.org/drawingml/2006/main">
-            <a:graphicData uri="http://schemas.openxmlformats.org/drawingml/2006/picture">
-              <pic:pic xmlns:pic="http://schemas.openxmlformats.org/drawingml/2006/picture">
-                <pic:nvPicPr>
-                  <pic:cNvPr id="20" name="logos.png"/>
-                  <pic:cNvPicPr/>
-                </pic:nvPicPr>
-                <pic:blipFill>
-                  <a:blip r:embed="rId1">
-                    <a:grayscl/>
-                    <a:extLst>
-                      <a:ext uri="{28A0092B-C50C-407E-A947-70E740481C1C}">
-                        <a14:useLocalDpi xmlns:a14="http://schemas.microsoft.com/office/drawing/2010/main" val="0"/>
-                      </a:ext>
-                    </a:extLst>
-                  </a:blip>
-                  <a:stretch>
-                    <a:fillRect/>
-                  </a:stretch>
-                </pic:blipFill>
-                <pic:spPr>
-                  <a:xfrm>
-                    <a:off x="0" y="0"/>
-                    <a:ext cx="737458" cy="300251"/>
-                  </a:xfrm>
-                  <a:prstGeom prst="rect">
-                    <a:avLst/>
-                  </a:prstGeom>
-                </pic:spPr>
-              </pic:pic>
-            </a:graphicData>
-          </a:graphic>
-          <wp14:sizeRelH relativeFrom="page">
-            <wp14:pctWidth>0</wp14:pctWidth>
-          </wp14:sizeRelH>
-          <wp14:sizeRelV relativeFrom="page">
-            <wp14:pctHeight>0</wp14:pctHeight>
-          </wp14:sizeRelV>
-        </wp:anchor>
-      </w:drawing>
-    </w:r>
-    <w:proofErr w:type="spellStart"/>
-    <w:r>
-      <w:t>UoN</w:t>
-    </w:r>
-    <w:proofErr w:type="spellEnd"/>
-    <w:r>
-      <w:t xml:space="preserve"> CS4S </w:t>
-    </w:r>
-    <w:r>
-      <w:t>High School 2016</w:t>
-    </w:r>
-    <w:r>
-      <w:t xml:space="preserve"> – </w:t>
-    </w:r>
-    <w:proofErr w:type="spellStart"/>
-    <w:r>
-      <w:t>AppInventor</w:t>
-    </w:r>
-    <w:proofErr w:type="spellEnd"/>
-    <w:r>
-      <w:t xml:space="preserve"> Session –</w:t>
+      <w:t xml:space="preserve">Building Mobile Apps - </w:t>
     </w:r>
     <w:r>
       <w:t xml:space="preserve"> </w:t>
@@ -2001,7 +1904,7 @@
           <w:rPr>
             <w:noProof/>
           </w:rPr>
-          <w:t>1</w:t>
+          <w:t>8</w:t>
         </w:r>
         <w:r>
           <w:rPr>
@@ -2026,7 +1929,7 @@
 </file>
 
 <file path=word/footnotes.xml><?xml version="1.0" encoding="utf-8"?>
-<w:footnotes xmlns:wpc="http://schemas.microsoft.com/office/word/2010/wordprocessingCanvas" xmlns:cx="http://schemas.microsoft.com/office/drawing/2014/chartex" xmlns:cx1="http://schemas.microsoft.com/office/drawing/2015/9/8/chartex" xmlns:mc="http://schemas.openxmlformats.org/markup-compatibility/2006" xmlns:o="urn:schemas-microsoft-com:office:office" xmlns:r="http://schemas.openxmlformats.org/officeDocument/2006/relationships" xmlns:m="http://schemas.openxmlformats.org/officeDocument/2006/math" xmlns:v="urn:schemas-microsoft-com:vml" xmlns:wp14="http://schemas.microsoft.com/office/word/2010/wordprocessingDrawing" xmlns:wp="http://schemas.openxmlformats.org/drawingml/2006/wordprocessingDrawing" xmlns:w10="urn:schemas-microsoft-com:office:word" xmlns:w="http://schemas.openxmlformats.org/wordprocessingml/2006/main" xmlns:w14="http://schemas.microsoft.com/office/word/2010/wordml" xmlns:w15="http://schemas.microsoft.com/office/word/2012/wordml" xmlns:w16se="http://schemas.microsoft.com/office/word/2015/wordml/symex" xmlns:wpg="http://schemas.microsoft.com/office/word/2010/wordprocessingGroup" xmlns:wpi="http://schemas.microsoft.com/office/word/2010/wordprocessingInk" xmlns:wne="http://schemas.microsoft.com/office/word/2006/wordml" xmlns:wps="http://schemas.microsoft.com/office/word/2010/wordprocessingShape" mc:Ignorable="w14 w15 w16se wp14">
+<w:footnotes xmlns:wpc="http://schemas.microsoft.com/office/word/2010/wordprocessingCanvas" xmlns:mo="http://schemas.microsoft.com/office/mac/office/2008/main" xmlns:mc="http://schemas.openxmlformats.org/markup-compatibility/2006" xmlns:mv="urn:schemas-microsoft-com:mac:vml" xmlns:o="urn:schemas-microsoft-com:office:office" xmlns:r="http://schemas.openxmlformats.org/officeDocument/2006/relationships" xmlns:m="http://schemas.openxmlformats.org/officeDocument/2006/math" xmlns:v="urn:schemas-microsoft-com:vml" xmlns:wp14="http://schemas.microsoft.com/office/word/2010/wordprocessingDrawing" xmlns:wp="http://schemas.openxmlformats.org/drawingml/2006/wordprocessingDrawing" xmlns:w10="urn:schemas-microsoft-com:office:word" xmlns:w="http://schemas.openxmlformats.org/wordprocessingml/2006/main" xmlns:w14="http://schemas.microsoft.com/office/word/2010/wordml" xmlns:w15="http://schemas.microsoft.com/office/word/2012/wordml" xmlns:wpg="http://schemas.microsoft.com/office/word/2010/wordprocessingGroup" xmlns:wpi="http://schemas.microsoft.com/office/word/2010/wordprocessingInk" xmlns:wne="http://schemas.microsoft.com/office/word/2006/wordml" xmlns:wps="http://schemas.microsoft.com/office/word/2010/wordprocessingShape" mc:Ignorable="w14 w15 wp14">
   <w:footnote w:type="separator" w:id="-1">
     <w:p>
       <w:pPr>
@@ -2051,8 +1954,8 @@
 </file>
 
 <file path=word/numbering.xml><?xml version="1.0" encoding="utf-8"?>
-<w:numbering xmlns:wpc="http://schemas.microsoft.com/office/word/2010/wordprocessingCanvas" xmlns:cx="http://schemas.microsoft.com/office/drawing/2014/chartex" xmlns:cx1="http://schemas.microsoft.com/office/drawing/2015/9/8/chartex" xmlns:mc="http://schemas.openxmlformats.org/markup-compatibility/2006" xmlns:o="urn:schemas-microsoft-com:office:office" xmlns:r="http://schemas.openxmlformats.org/officeDocument/2006/relationships" xmlns:m="http://schemas.openxmlformats.org/officeDocument/2006/math" xmlns:v="urn:schemas-microsoft-com:vml" xmlns:wp14="http://schemas.microsoft.com/office/word/2010/wordprocessingDrawing" xmlns:wp="http://schemas.openxmlformats.org/drawingml/2006/wordprocessingDrawing" xmlns:w10="urn:schemas-microsoft-com:office:word" xmlns:w="http://schemas.openxmlformats.org/wordprocessingml/2006/main" xmlns:w14="http://schemas.microsoft.com/office/word/2010/wordml" xmlns:w15="http://schemas.microsoft.com/office/word/2012/wordml" xmlns:w16se="http://schemas.microsoft.com/office/word/2015/wordml/symex" xmlns:wpg="http://schemas.microsoft.com/office/word/2010/wordprocessingGroup" xmlns:wpi="http://schemas.microsoft.com/office/word/2010/wordprocessingInk" xmlns:wne="http://schemas.microsoft.com/office/word/2006/wordml" xmlns:wps="http://schemas.microsoft.com/office/word/2010/wordprocessingShape" mc:Ignorable="w14 w15 w16se wp14">
-  <w:abstractNum w:abstractNumId="0" w15:restartNumberingAfterBreak="0">
+<w:numbering xmlns:wpc="http://schemas.microsoft.com/office/word/2010/wordprocessingCanvas" xmlns:mo="http://schemas.microsoft.com/office/mac/office/2008/main" xmlns:mc="http://schemas.openxmlformats.org/markup-compatibility/2006" xmlns:mv="urn:schemas-microsoft-com:mac:vml" xmlns:o="urn:schemas-microsoft-com:office:office" xmlns:r="http://schemas.openxmlformats.org/officeDocument/2006/relationships" xmlns:m="http://schemas.openxmlformats.org/officeDocument/2006/math" xmlns:v="urn:schemas-microsoft-com:vml" xmlns:wp14="http://schemas.microsoft.com/office/word/2010/wordprocessingDrawing" xmlns:wp="http://schemas.openxmlformats.org/drawingml/2006/wordprocessingDrawing" xmlns:w10="urn:schemas-microsoft-com:office:word" xmlns:w="http://schemas.openxmlformats.org/wordprocessingml/2006/main" xmlns:w14="http://schemas.microsoft.com/office/word/2010/wordml" xmlns:w15="http://schemas.microsoft.com/office/word/2012/wordml" xmlns:wpg="http://schemas.microsoft.com/office/word/2010/wordprocessingGroup" xmlns:wpi="http://schemas.microsoft.com/office/word/2010/wordprocessingInk" xmlns:wne="http://schemas.microsoft.com/office/word/2006/wordml" xmlns:wps="http://schemas.microsoft.com/office/word/2010/wordprocessingShape" mc:Ignorable="w14 w15 wp14">
+  <w:abstractNum w:abstractNumId="0">
     <w:nsid w:val="2E566465"/>
     <w:multiLevelType w:val="multilevel"/>
     <w:tmpl w:val="913E9FBA"/>
@@ -2172,7 +2075,7 @@
 </file>
 
 <file path=word/styles.xml><?xml version="1.0" encoding="utf-8"?>
-<w:styles xmlns:mc="http://schemas.openxmlformats.org/markup-compatibility/2006" xmlns:r="http://schemas.openxmlformats.org/officeDocument/2006/relationships" xmlns:w="http://schemas.openxmlformats.org/wordprocessingml/2006/main" xmlns:w14="http://schemas.microsoft.com/office/word/2010/wordml" xmlns:w15="http://schemas.microsoft.com/office/word/2012/wordml" xmlns:w16se="http://schemas.microsoft.com/office/word/2015/wordml/symex" mc:Ignorable="w14 w15 w16se">
+<w:styles xmlns:mc="http://schemas.openxmlformats.org/markup-compatibility/2006" xmlns:r="http://schemas.openxmlformats.org/officeDocument/2006/relationships" xmlns:w="http://schemas.openxmlformats.org/wordprocessingml/2006/main" xmlns:w14="http://schemas.microsoft.com/office/word/2010/wordml" xmlns:w15="http://schemas.microsoft.com/office/word/2012/wordml" mc:Ignorable="w14 w15">
   <w:docDefaults>
     <w:rPrDefault>
       <w:rPr>
@@ -2188,7 +2091,7 @@
       </w:pPr>
     </w:pPrDefault>
   </w:docDefaults>
-  <w:latentStyles w:defLockedState="0" w:defUIPriority="99" w:defSemiHidden="0" w:defUnhideWhenUsed="0" w:defQFormat="0" w:count="371">
+  <w:latentStyles w:defLockedState="0" w:defUIPriority="99" w:defSemiHidden="0" w:defUnhideWhenUsed="0" w:defQFormat="0" w:count="382">
     <w:lsdException w:name="Normal" w:uiPriority="0" w:qFormat="1"/>
     <w:lsdException w:name="heading 1" w:uiPriority="9" w:qFormat="1"/>
     <w:lsdException w:name="heading 2" w:semiHidden="1" w:uiPriority="9" w:unhideWhenUsed="1" w:qFormat="1"/>
@@ -2294,7 +2197,6 @@
     <w:lsdException w:name="HTML Sample" w:semiHidden="1" w:unhideWhenUsed="1"/>
     <w:lsdException w:name="HTML Typewriter" w:semiHidden="1" w:unhideWhenUsed="1"/>
     <w:lsdException w:name="HTML Variable" w:semiHidden="1" w:unhideWhenUsed="1"/>
-    <w:lsdException w:name="Normal Table" w:semiHidden="1" w:unhideWhenUsed="1"/>
     <w:lsdException w:name="annotation subject" w:semiHidden="1" w:unhideWhenUsed="1"/>
     <w:lsdException w:name="No List" w:semiHidden="1" w:unhideWhenUsed="1"/>
     <w:lsdException w:name="Outline List 1" w:semiHidden="1" w:unhideWhenUsed="1"/>
@@ -2340,11 +2242,9 @@
     <w:lsdException w:name="Table Subtle 1" w:semiHidden="1" w:unhideWhenUsed="1"/>
     <w:lsdException w:name="Table Subtle 2" w:semiHidden="1" w:unhideWhenUsed="1"/>
     <w:lsdException w:name="Table Web 1" w:semiHidden="1" w:unhideWhenUsed="1"/>
-    <w:lsdException w:name="Table Web 2" w:semiHidden="1" w:unhideWhenUsed="1"/>
     <w:lsdException w:name="Table Web 3" w:semiHidden="1" w:unhideWhenUsed="1"/>
     <w:lsdException w:name="Balloon Text" w:semiHidden="1" w:unhideWhenUsed="1"/>
     <w:lsdException w:name="Table Grid" w:uiPriority="39"/>
-    <w:lsdException w:name="Table Theme" w:semiHidden="1" w:unhideWhenUsed="1"/>
     <w:lsdException w:name="Placeholder Text" w:semiHidden="1"/>
     <w:lsdException w:name="No Spacing" w:uiPriority="1" w:qFormat="1"/>
     <w:lsdException w:name="Light Shading" w:uiPriority="60"/>
@@ -2560,6 +2460,8 @@
     <w:lsdException w:name="List Table 5 Dark Accent 6" w:uiPriority="50"/>
     <w:lsdException w:name="List Table 6 Colorful Accent 6" w:uiPriority="51"/>
     <w:lsdException w:name="List Table 7 Colorful Accent 6" w:uiPriority="52"/>
+    <w:lsdException w:name="Mention" w:semiHidden="1" w:unhideWhenUsed="1"/>
+    <w:lsdException w:name="Smart Hyperlink" w:semiHidden="1" w:unhideWhenUsed="1"/>
   </w:latentStyles>
   <w:style w:type="paragraph" w:default="1" w:styleId="Normal">
     <w:name w:val="Normal"/>

</xml_diff>